<commit_message>
RRT 9. Tétel módosítva
Rossz tételt dolgoztam ki. Szabályozók alapjai, funkcionális egységek, jelek, velük szemben támasztott elvárások
</commit_message>
<xml_diff>
--- a/RRT/09.docx
+++ b/RRT/09.docx
@@ -15,7 +15,15 @@
         <w:pStyle w:val="Ttellers"/>
       </w:pPr>
       <w:r>
-        <w:t>Szabályozók kiválasztása. Szabályozók arányos folyamatokhoz. Szabályozók integráló folyamatokhoz.</w:t>
+        <w:t xml:space="preserve">Szabályozók és programozásuk. Alapfogalmak, a szabályozók típusai. A szabályozás </w:t>
+      </w:r>
+      <w:proofErr w:type="gramStart"/>
+      <w:r>
+        <w:t>funkcionális</w:t>
+      </w:r>
+      <w:proofErr w:type="gramEnd"/>
+      <w:r>
+        <w:t xml:space="preserve"> egységei és jelei. A szabályozásokkal szemben támasztott elvárások</w:t>
       </w:r>
     </w:p>
     <w:p>
@@ -93,24 +101,28 @@
         </w:numPr>
       </w:pPr>
       <w:r>
-        <w:t>Követő szabályozás: a változó alapjelet kövesse a szabályozott jellemző</w:t>
+        <w:t xml:space="preserve">Követő szabályozás: a változó </w:t>
+      </w:r>
+      <w:proofErr w:type="spellStart"/>
+      <w:r>
+        <w:t>alapjelet</w:t>
+      </w:r>
+      <w:proofErr w:type="spellEnd"/>
+      <w:r>
+        <w:t xml:space="preserve"> kövesse a szabályozott jellemző</w:t>
+      </w:r>
+    </w:p>
+    <w:p>
+      <w:pPr>
+        <w:pStyle w:val="Cmsor2"/>
+      </w:pPr>
+      <w:r>
+        <w:t>Szabályozók típusai</w:t>
       </w:r>
     </w:p>
     <w:p>
       <w:pPr>
         <w:pStyle w:val="Cmsor3"/>
-      </w:pPr>
-      <w:r>
-        <w:t>Szabályozók típusai</w:t>
-      </w:r>
-    </w:p>
-    <w:p>
-      <w:pPr>
-        <w:pStyle w:val="Listaszerbekezds"/>
-        <w:numPr>
-          <w:ilvl w:val="0"/>
-          <w:numId w:val="5"/>
-        </w:numPr>
       </w:pPr>
       <w:r>
         <w:t xml:space="preserve">Állásos szabályozók: </w:t>
@@ -125,7 +137,15 @@
         </w:numPr>
       </w:pPr>
       <w:r>
-        <w:t xml:space="preserve">Kimenő jele diszkrét értékeket vehet fel </w:t>
+        <w:t xml:space="preserve">Kimenő jele </w:t>
+      </w:r>
+      <w:proofErr w:type="gramStart"/>
+      <w:r>
+        <w:t>diszkrét</w:t>
+      </w:r>
+      <w:proofErr w:type="gramEnd"/>
+      <w:r>
+        <w:t xml:space="preserve"> értékeket vehet fel </w:t>
       </w:r>
     </w:p>
     <w:p>
@@ -256,11 +276,7 @@
     </w:p>
     <w:p>
       <w:pPr>
-        <w:pStyle w:val="Listaszerbekezds"/>
-        <w:numPr>
-          <w:ilvl w:val="0"/>
-          <w:numId w:val="5"/>
-        </w:numPr>
+        <w:pStyle w:val="Cmsor3"/>
       </w:pPr>
       <w:r>
         <w:t xml:space="preserve">Időarányos kapcsolók: </w:t>
@@ -337,11 +353,7 @@
     </w:p>
     <w:p>
       <w:pPr>
-        <w:pStyle w:val="Listaszerbekezds"/>
-        <w:numPr>
-          <w:ilvl w:val="0"/>
-          <w:numId w:val="5"/>
-        </w:numPr>
+        <w:pStyle w:val="Cmsor3"/>
       </w:pPr>
       <w:r>
         <w:t>Folytonos szabályozók:</w:t>
@@ -355,8 +367,13 @@
           <w:numId w:val="8"/>
         </w:numPr>
       </w:pPr>
-      <w:r>
-        <w:t>Analóg szabályozás --&gt; analóg kimenő jel</w:t>
+      <w:proofErr w:type="gramStart"/>
+      <w:r>
+        <w:t>Analóg</w:t>
+      </w:r>
+      <w:proofErr w:type="gramEnd"/>
+      <w:r>
+        <w:t xml:space="preserve"> szabályozás --&gt; analóg kimenő jel</w:t>
       </w:r>
     </w:p>
     <w:p>
@@ -367,8 +384,13 @@
           <w:numId w:val="8"/>
         </w:numPr>
       </w:pPr>
-      <w:r>
-        <w:t>Diszkrét idejű --&gt;diszkrét kimenő jel, ami csak a  mintavételi időben változhat</w:t>
+      <w:proofErr w:type="gramStart"/>
+      <w:r>
+        <w:t>Diszkrét</w:t>
+      </w:r>
+      <w:proofErr w:type="gramEnd"/>
+      <w:r>
+        <w:t xml:space="preserve"> idejű --&gt;diszkrét kimenő jel, ami csak a  mintavételi időben változhat</w:t>
       </w:r>
     </w:p>
     <w:p>
@@ -388,10 +410,19 @@
     </w:p>
     <w:p>
       <w:pPr>
-        <w:pStyle w:val="Cmsor3"/>
-      </w:pPr>
-      <w:r>
-        <w:t>Szabályozás funkcionális egységei, jelei</w:t>
+        <w:pStyle w:val="Cmsor2"/>
+      </w:pPr>
+      <w:r>
+        <w:lastRenderedPageBreak/>
+        <w:t xml:space="preserve">Szabályozás </w:t>
+      </w:r>
+      <w:proofErr w:type="gramStart"/>
+      <w:r>
+        <w:t>funkcionális</w:t>
+      </w:r>
+      <w:proofErr w:type="gramEnd"/>
+      <w:r>
+        <w:t xml:space="preserve"> egységei, jelei</w:t>
       </w:r>
     </w:p>
     <w:p>
@@ -449,7 +480,15 @@
         </w:numPr>
       </w:pPr>
       <w:r>
-        <w:t>P - irányított folyamat (Process)</w:t>
+        <w:t>P - irányított folyamat (</w:t>
+      </w:r>
+      <w:proofErr w:type="spellStart"/>
+      <w:r>
+        <w:t>Process</w:t>
+      </w:r>
+      <w:proofErr w:type="spellEnd"/>
+      <w:r>
+        <w:t>)</w:t>
       </w:r>
     </w:p>
     <w:p>
@@ -461,8 +500,15 @@
         </w:numPr>
       </w:pPr>
       <w:r>
-        <w:lastRenderedPageBreak/>
-        <w:t>C - szabályozó (Controller)</w:t>
+        <w:t>C - szabályozó (</w:t>
+      </w:r>
+      <w:proofErr w:type="spellStart"/>
+      <w:r>
+        <w:t>Controller</w:t>
+      </w:r>
+      <w:proofErr w:type="spellEnd"/>
+      <w:r>
+        <w:t>)</w:t>
       </w:r>
     </w:p>
     <w:p>
@@ -515,7 +561,7 @@
     </w:p>
     <w:p>
       <w:pPr>
-        <w:pStyle w:val="Cmsor3"/>
+        <w:pStyle w:val="Cmsor2"/>
       </w:pPr>
       <w:r>
         <w:t>A szabályozásokkal szemben támasztott elvárások</w:t>
@@ -529,9 +575,11 @@
           <w:numId w:val="10"/>
         </w:numPr>
       </w:pPr>
+      <w:proofErr w:type="gramStart"/>
       <w:r>
         <w:t>Stabilitás</w:t>
       </w:r>
+      <w:proofErr w:type="gramEnd"/>
     </w:p>
     <w:p>
       <w:pPr>
@@ -578,7 +626,15 @@
         </w:numPr>
       </w:pPr>
       <w:r>
-        <w:t>Szabályozási idő: a felnyitott kör vágási frekvenciájának reciprokának 3 és 10 szerese közé essen</w:t>
+        <w:t xml:space="preserve">Szabályozási idő: a felnyitott kör vágási frekvenciájának </w:t>
+      </w:r>
+      <w:proofErr w:type="spellStart"/>
+      <w:r>
+        <w:t>reciprokának</w:t>
+      </w:r>
+      <w:proofErr w:type="spellEnd"/>
+      <w:r>
+        <w:t xml:space="preserve"> 3 és 10 szerese közé essen</w:t>
       </w:r>
     </w:p>
     <w:p>
@@ -590,8 +646,21 @@
         </w:numPr>
       </w:pPr>
       <w:r>
-        <w:t>Lengési hajlam: egységugrás alapjelre 10 %-nál kisebb túllendüléssel reagáljon</w:t>
-      </w:r>
+        <w:t>Lengési hajlam: egységugrás alapjelre 10 %-</w:t>
+      </w:r>
+      <w:proofErr w:type="spellStart"/>
+      <w:r>
+        <w:t>nál</w:t>
+      </w:r>
+      <w:proofErr w:type="spellEnd"/>
+      <w:r>
+        <w:t xml:space="preserve"> kisebb túllendüléssel </w:t>
+      </w:r>
+      <w:proofErr w:type="gramStart"/>
+      <w:r>
+        <w:t>reagáljon</w:t>
+      </w:r>
+      <w:proofErr w:type="gramEnd"/>
     </w:p>
     <w:p>
       <w:pPr>
@@ -613,6 +682,8 @@
       <w:pPr>
         <w:jc w:val="center"/>
       </w:pPr>
+      <w:bookmarkStart w:id="0" w:name="_GoBack"/>
+      <w:bookmarkEnd w:id="0"/>
       <w:r>
         <w:rPr>
           <w:noProof/>
@@ -663,8 +734,13 @@
           <w:numId w:val="2"/>
         </w:numPr>
       </w:pPr>
-      <w:r>
-        <w:t>Klasszikus megvalósítás</w:t>
+      <w:proofErr w:type="gramStart"/>
+      <w:r>
+        <w:t>Klasszikus</w:t>
+      </w:r>
+      <w:proofErr w:type="gramEnd"/>
+      <w:r>
+        <w:t xml:space="preserve"> megvalósítás</w:t>
       </w:r>
     </w:p>
     <w:p>
@@ -753,646 +829,23 @@
           <w:numId w:val="3"/>
         </w:numPr>
       </w:pPr>
-      <w:r>
-        <w:t>Ti &gt;&gt; Td esetén a két megoldás közel azonos</w:t>
-      </w:r>
-    </w:p>
-    <w:p>
-      <w:pPr>
-        <w:pStyle w:val="Cmsor2"/>
-      </w:pPr>
-      <w:r>
-        <w:t>Szabályozók arányos folyamatokhoz</w:t>
-      </w:r>
-    </w:p>
-    <w:p>
-      <w:r>
-        <w:t xml:space="preserve">Arányos folyamat: </w:t>
-      </w:r>
-      <w:r>
-        <w:rPr>
-          <w:rFonts w:ascii="Calibri" w:hAnsi="Calibri" w:cs="Calibri"/>
-          <w:noProof/>
-          <w:lang w:eastAsia="hu-HU"/>
-        </w:rPr>
-        <w:drawing>
-          <wp:inline distT="0" distB="0" distL="0" distR="0">
-            <wp:extent cx="1267866" cy="407719"/>
-            <wp:effectExtent l="0" t="0" r="8890" b="0"/>
-            <wp:docPr id="74" name="Kép 74" descr="ID(s) = "/>
-            <wp:cNvGraphicFramePr>
-              <a:graphicFrameLocks xmlns:a="http://schemas.openxmlformats.org/drawingml/2006/main" noChangeAspect="1"/>
-            </wp:cNvGraphicFramePr>
-            <a:graphic xmlns:a="http://schemas.openxmlformats.org/drawingml/2006/main">
-              <a:graphicData uri="http://schemas.openxmlformats.org/drawingml/2006/picture">
-                <pic:pic xmlns:pic="http://schemas.openxmlformats.org/drawingml/2006/picture">
-                  <pic:nvPicPr>
-                    <pic:cNvPr id="0" name="Picture 87" descr="ID(s) = "/>
-                    <pic:cNvPicPr>
-                      <a:picLocks noChangeAspect="1" noChangeArrowheads="1"/>
-                    </pic:cNvPicPr>
-                  </pic:nvPicPr>
-                  <pic:blipFill>
-                    <a:blip r:embed="rId9" cstate="print">
-                      <a:extLst>
-                        <a:ext uri="{28A0092B-C50C-407E-A947-70E740481C1C}">
-                          <a14:useLocalDpi xmlns:a14="http://schemas.microsoft.com/office/drawing/2010/main" val="0"/>
-                        </a:ext>
-                      </a:extLst>
-                    </a:blip>
-                    <a:srcRect/>
-                    <a:stretch>
-                      <a:fillRect/>
-                    </a:stretch>
-                  </pic:blipFill>
-                  <pic:spPr bwMode="auto">
-                    <a:xfrm>
-                      <a:off x="0" y="0"/>
-                      <a:ext cx="1340440" cy="431057"/>
-                    </a:xfrm>
-                    <a:prstGeom prst="rect">
-                      <a:avLst/>
-                    </a:prstGeom>
-                    <a:noFill/>
-                    <a:ln>
-                      <a:noFill/>
-                    </a:ln>
-                  </pic:spPr>
-                </pic:pic>
-              </a:graphicData>
-            </a:graphic>
-          </wp:inline>
-        </w:drawing>
-      </w:r>
-    </w:p>
-    <w:p>
-      <w:pPr>
-        <w:spacing w:before="0" w:after="0"/>
-        <w:ind w:left="0"/>
-        <w:jc w:val="center"/>
-        <w:rPr>
-          <w:rFonts w:ascii="Calibri" w:eastAsia="Times New Roman" w:hAnsi="Calibri" w:cs="Calibri"/>
-          <w:lang w:eastAsia="hu-HU"/>
-        </w:rPr>
-      </w:pPr>
-      <w:r>
-        <w:rPr>
-          <w:rFonts w:ascii="Calibri" w:eastAsia="Times New Roman" w:hAnsi="Calibri" w:cs="Calibri"/>
-          <w:noProof/>
-          <w:lang w:eastAsia="hu-HU"/>
-        </w:rPr>
-        <w:drawing>
-          <wp:inline distT="0" distB="0" distL="0" distR="0">
-            <wp:extent cx="6454588" cy="3291276"/>
-            <wp:effectExtent l="0" t="0" r="3810" b="4445"/>
-            <wp:docPr id="78" name="Kép 78" descr="C:\Users\asarpi\AppData\Local\Temp\msohtmlclip1\02\clip_image001.png"/>
-            <wp:cNvGraphicFramePr>
-              <a:graphicFrameLocks xmlns:a="http://schemas.openxmlformats.org/drawingml/2006/main" noChangeAspect="1"/>
-            </wp:cNvGraphicFramePr>
-            <a:graphic xmlns:a="http://schemas.openxmlformats.org/drawingml/2006/main">
-              <a:graphicData uri="http://schemas.openxmlformats.org/drawingml/2006/picture">
-                <pic:pic xmlns:pic="http://schemas.openxmlformats.org/drawingml/2006/picture">
-                  <pic:nvPicPr>
-                    <pic:cNvPr id="0" name="Picture 134" descr="C:\Users\asarpi\AppData\Local\Temp\msohtmlclip1\02\clip_image001.png"/>
-                    <pic:cNvPicPr>
-                      <a:picLocks noChangeAspect="1" noChangeArrowheads="1"/>
-                    </pic:cNvPicPr>
-                  </pic:nvPicPr>
-                  <pic:blipFill>
-                    <a:blip r:embed="rId10">
-                      <a:extLst>
-                        <a:ext uri="{28A0092B-C50C-407E-A947-70E740481C1C}">
-                          <a14:useLocalDpi xmlns:a14="http://schemas.microsoft.com/office/drawing/2010/main" val="0"/>
-                        </a:ext>
-                      </a:extLst>
-                    </a:blip>
-                    <a:srcRect/>
-                    <a:stretch>
-                      <a:fillRect/>
-                    </a:stretch>
-                  </pic:blipFill>
-                  <pic:spPr bwMode="auto">
-                    <a:xfrm>
-                      <a:off x="0" y="0"/>
-                      <a:ext cx="6479448" cy="3303952"/>
-                    </a:xfrm>
-                    <a:prstGeom prst="rect">
-                      <a:avLst/>
-                    </a:prstGeom>
-                    <a:noFill/>
-                    <a:ln>
-                      <a:noFill/>
-                    </a:ln>
-                  </pic:spPr>
-                </pic:pic>
-              </a:graphicData>
-            </a:graphic>
-          </wp:inline>
-        </w:drawing>
-      </w:r>
-    </w:p>
-    <w:p>
-      <w:pPr>
-        <w:pStyle w:val="Cmsor2"/>
-        <w:rPr>
-          <w:lang w:eastAsia="hu-HU"/>
-        </w:rPr>
-      </w:pPr>
-      <w:r>
-        <w:rPr>
-          <w:lang w:eastAsia="hu-HU"/>
-        </w:rPr>
-        <w:lastRenderedPageBreak/>
-        <w:t>Szabályozók integráló folyamathoz</w:t>
-      </w:r>
-    </w:p>
-    <w:p>
-      <w:pPr>
-        <w:pStyle w:val="Cmsor3"/>
-        <w:rPr>
-          <w:lang w:eastAsia="hu-HU"/>
-        </w:rPr>
-      </w:pPr>
-      <w:r>
-        <w:rPr>
-          <w:lang w:eastAsia="hu-HU"/>
-        </w:rPr>
-        <w:t>Szabályozó típusok (folyamattól függően)</w:t>
-      </w:r>
-    </w:p>
-    <w:p>
-      <w:pPr>
-        <w:pStyle w:val="Listaszerbekezds"/>
-        <w:numPr>
-          <w:ilvl w:val="0"/>
-          <w:numId w:val="11"/>
-        </w:numPr>
-        <w:rPr>
-          <w:lang w:eastAsia="hu-HU"/>
-        </w:rPr>
-      </w:pPr>
-      <w:r>
-        <w:rPr>
-          <w:b/>
-          <w:lang w:eastAsia="hu-HU"/>
-        </w:rPr>
-        <w:t>E</w:t>
-      </w:r>
-      <w:r>
-        <w:rPr>
-          <w:b/>
-          <w:lang w:eastAsia="hu-HU"/>
-        </w:rPr>
-        <w:t>gyes típusú</w:t>
-      </w:r>
-      <w:r>
-        <w:rPr>
-          <w:lang w:eastAsia="hu-HU"/>
-        </w:rPr>
-        <w:t xml:space="preserve">: </w:t>
-      </w:r>
-    </w:p>
-    <w:p>
-      <w:pPr>
-        <w:pStyle w:val="Listaszerbekezds"/>
-        <w:numPr>
-          <w:ilvl w:val="1"/>
-          <w:numId w:val="11"/>
-        </w:numPr>
-        <w:rPr>
-          <w:b/>
-          <w:lang w:eastAsia="hu-HU"/>
-        </w:rPr>
-      </w:pPr>
-      <w:r>
-        <w:rPr>
-          <w:lang w:eastAsia="hu-HU"/>
-        </w:rPr>
-        <w:t xml:space="preserve">az egységugrás alapjelre a </w:t>
-      </w:r>
-      <w:r>
-        <w:rPr>
-          <w:b/>
-          <w:lang w:eastAsia="hu-HU"/>
-        </w:rPr>
-        <w:t>statikus hiba zérus</w:t>
-      </w:r>
-    </w:p>
-    <w:p>
-      <w:pPr>
-        <w:pStyle w:val="Listaszerbekezds"/>
-        <w:numPr>
-          <w:ilvl w:val="1"/>
-          <w:numId w:val="11"/>
-        </w:numPr>
-        <w:rPr>
-          <w:lang w:eastAsia="hu-HU"/>
-        </w:rPr>
-      </w:pPr>
-      <w:r>
-        <w:rPr>
-          <w:lang w:eastAsia="hu-HU"/>
-        </w:rPr>
-        <w:t>Egyszerű megoldás: P</w:t>
-      </w:r>
-    </w:p>
-    <w:p>
-      <w:pPr>
-        <w:pStyle w:val="Listaszerbekezds"/>
-        <w:numPr>
-          <w:ilvl w:val="1"/>
-          <w:numId w:val="11"/>
-        </w:numPr>
-        <w:rPr>
-          <w:lang w:eastAsia="hu-HU"/>
-        </w:rPr>
-      </w:pPr>
-      <w:r>
-        <w:rPr>
-          <w:lang w:eastAsia="hu-HU"/>
-        </w:rPr>
-        <w:t>PD szabályozó: a legnagyobb időállandó áthelyez</w:t>
-      </w:r>
-      <w:r>
-        <w:rPr>
-          <w:lang w:eastAsia="hu-HU"/>
-        </w:rPr>
-        <w:t xml:space="preserve">hető nagyobb körfrekvenciára </w:t>
-      </w:r>
-      <w:r>
-        <w:rPr>
-          <w:lang w:eastAsia="hu-HU"/>
-        </w:rPr>
-        <w:sym w:font="Wingdings" w:char="F0E0"/>
-      </w:r>
-      <w:bookmarkStart w:id="0" w:name="_GoBack"/>
-      <w:bookmarkEnd w:id="0"/>
-      <w:r>
-        <w:rPr>
-          <w:lang w:eastAsia="hu-HU"/>
-        </w:rPr>
-        <w:t xml:space="preserve"> a szabályozás az arányos szabályozáshoz képest a nagyobb túlvezérlés árán gyorsabb lesz</w:t>
-      </w:r>
-    </w:p>
-    <w:p>
-      <w:pPr>
-        <w:pStyle w:val="Listaszerbekezds"/>
-        <w:numPr>
-          <w:ilvl w:val="0"/>
-          <w:numId w:val="11"/>
-        </w:numPr>
-        <w:rPr>
-          <w:b/>
-          <w:lang w:eastAsia="hu-HU"/>
-        </w:rPr>
-      </w:pPr>
-      <w:r>
-        <w:rPr>
-          <w:b/>
-          <w:lang w:eastAsia="hu-HU"/>
-        </w:rPr>
-        <w:t>Kettes típus:</w:t>
-      </w:r>
-    </w:p>
-    <w:p>
-      <w:pPr>
-        <w:pStyle w:val="Listaszerbekezds"/>
-        <w:numPr>
-          <w:ilvl w:val="1"/>
-          <w:numId w:val="11"/>
-        </w:numPr>
-        <w:rPr>
-          <w:lang w:eastAsia="hu-HU"/>
-        </w:rPr>
-      </w:pPr>
-      <w:r>
-        <w:rPr>
-          <w:lang w:eastAsia="hu-HU"/>
-        </w:rPr>
-        <w:t xml:space="preserve">A zavarás az integrátor előtt hat, és </w:t>
-      </w:r>
-      <w:r>
-        <w:rPr>
-          <w:lang w:eastAsia="hu-HU"/>
-        </w:rPr>
-        <w:t xml:space="preserve">nem </w:t>
-      </w:r>
-      <w:r>
-        <w:rPr>
-          <w:lang w:eastAsia="hu-HU"/>
-        </w:rPr>
-        <w:t>zérus</w:t>
-      </w:r>
-      <w:r>
-        <w:rPr>
-          <w:lang w:eastAsia="hu-HU"/>
-        </w:rPr>
-        <w:t xml:space="preserve"> a</w:t>
-      </w:r>
-      <w:r>
-        <w:rPr>
-          <w:lang w:eastAsia="hu-HU"/>
-        </w:rPr>
-        <w:t xml:space="preserve"> maradó hiba</w:t>
-      </w:r>
-    </w:p>
-    <w:p>
-      <w:pPr>
-        <w:pStyle w:val="Listaszerbekezds"/>
-        <w:numPr>
-          <w:ilvl w:val="1"/>
-          <w:numId w:val="11"/>
-        </w:numPr>
-        <w:rPr>
-          <w:lang w:eastAsia="hu-HU"/>
-        </w:rPr>
-      </w:pPr>
-      <w:r>
-        <w:rPr>
-          <w:lang w:eastAsia="hu-HU"/>
-        </w:rPr>
-        <w:t xml:space="preserve">Ha </w:t>
-      </w:r>
-      <w:r>
-        <w:rPr>
-          <w:lang w:eastAsia="hu-HU"/>
-        </w:rPr>
-        <w:t>az előírás</w:t>
-      </w:r>
-      <w:r>
-        <w:rPr>
-          <w:lang w:eastAsia="hu-HU"/>
-        </w:rPr>
-        <w:t xml:space="preserve"> zérus maradandó hiba</w:t>
-      </w:r>
-      <w:r>
-        <w:rPr>
-          <w:lang w:eastAsia="hu-HU"/>
-        </w:rPr>
-        <w:t xml:space="preserve"> VAGY sebességugrás alapjel  követése</w:t>
-      </w:r>
-    </w:p>
-    <w:p>
-      <w:pPr>
-        <w:pStyle w:val="Listaszerbekezds"/>
-        <w:numPr>
-          <w:ilvl w:val="1"/>
-          <w:numId w:val="11"/>
-        </w:numPr>
-        <w:rPr>
-          <w:lang w:eastAsia="hu-HU"/>
-        </w:rPr>
-      </w:pPr>
-      <w:r>
-        <w:rPr>
-          <w:lang w:eastAsia="hu-HU"/>
-        </w:rPr>
-        <w:t>PI szabályozó</w:t>
-      </w:r>
-    </w:p>
-    <w:p>
-      <w:pPr>
-        <w:pStyle w:val="Listaszerbekezds"/>
-        <w:numPr>
-          <w:ilvl w:val="1"/>
-          <w:numId w:val="11"/>
-        </w:numPr>
-        <w:rPr>
-          <w:lang w:eastAsia="hu-HU"/>
-        </w:rPr>
-      </w:pPr>
-      <w:r>
-        <w:rPr>
-          <w:lang w:eastAsia="hu-HU"/>
-        </w:rPr>
-        <w:t>Bode diagram:</w:t>
-      </w:r>
-    </w:p>
-    <w:p>
-      <w:pPr>
-        <w:pStyle w:val="Listaszerbekezds"/>
-        <w:numPr>
-          <w:ilvl w:val="2"/>
-          <w:numId w:val="11"/>
-        </w:numPr>
-        <w:rPr>
-          <w:lang w:eastAsia="hu-HU"/>
-        </w:rPr>
-      </w:pPr>
-      <w:r>
-        <w:rPr>
-          <w:lang w:eastAsia="hu-HU"/>
-        </w:rPr>
-        <w:t>-40dB/dekáddal indul</w:t>
-      </w:r>
-    </w:p>
-    <w:p>
-      <w:pPr>
-        <w:pStyle w:val="Listaszerbekezds"/>
-        <w:numPr>
-          <w:ilvl w:val="2"/>
-          <w:numId w:val="11"/>
-        </w:numPr>
-        <w:rPr>
-          <w:lang w:eastAsia="hu-HU"/>
-        </w:rPr>
-      </w:pPr>
-      <w:r>
-        <w:rPr>
-          <w:lang w:eastAsia="hu-HU"/>
-        </w:rPr>
-        <w:t>Legnagyobb időállandó reciprokánál vált -60 dB/dekádra</w:t>
-      </w:r>
-    </w:p>
-    <w:p>
-      <w:pPr>
-        <w:pStyle w:val="Listaszerbekezds"/>
-        <w:numPr>
-          <w:ilvl w:val="2"/>
-          <w:numId w:val="11"/>
-        </w:numPr>
-        <w:rPr>
-          <w:lang w:eastAsia="hu-HU"/>
-        </w:rPr>
-      </w:pPr>
-      <w:r>
-        <w:rPr>
-          <w:lang w:eastAsia="hu-HU"/>
-        </w:rPr>
-        <w:t>Nincs -20dB/dekádos szakasz</w:t>
-      </w:r>
-    </w:p>
-    <w:p>
-      <w:pPr>
-        <w:pStyle w:val="Listaszerbekezds"/>
-        <w:numPr>
-          <w:ilvl w:val="1"/>
-          <w:numId w:val="11"/>
-        </w:numPr>
-        <w:rPr>
-          <w:lang w:eastAsia="hu-HU"/>
-        </w:rPr>
-      </w:pPr>
-      <w:r>
-        <w:rPr>
-          <w:lang w:eastAsia="hu-HU"/>
-        </w:rPr>
-        <w:t>-20 dB/dekádos szakasz előállítása:</w:t>
-      </w:r>
-    </w:p>
-    <w:p>
-      <w:pPr>
-        <w:pStyle w:val="Listaszerbekezds"/>
-        <w:numPr>
-          <w:ilvl w:val="2"/>
-          <w:numId w:val="11"/>
-        </w:numPr>
-        <w:rPr>
-          <w:lang w:eastAsia="hu-HU"/>
-        </w:rPr>
-      </w:pPr>
-      <w:r>
-        <w:rPr>
-          <w:lang w:eastAsia="hu-HU"/>
-        </w:rPr>
-        <w:t>Integrálási időt a legnagyobb időállandónál legalább egy dekáddal balra, azaz legalább tízszeresére választjuk</w:t>
-      </w:r>
-    </w:p>
-    <w:p>
-      <w:pPr>
-        <w:pStyle w:val="Listaszerbekezds"/>
-        <w:numPr>
-          <w:ilvl w:val="2"/>
-          <w:numId w:val="11"/>
-        </w:numPr>
-        <w:rPr>
-          <w:lang w:eastAsia="hu-HU"/>
-        </w:rPr>
-      </w:pPr>
-      <w:r>
-        <w:rPr>
-          <w:lang w:eastAsia="hu-HU"/>
-        </w:rPr>
-        <w:t>Feltételezzük, h a második legnagyobb időállandó nincs túl közel</w:t>
-      </w:r>
-    </w:p>
-    <w:p>
-      <w:pPr>
-        <w:pStyle w:val="Listaszerbekezds"/>
-        <w:numPr>
-          <w:ilvl w:val="1"/>
-          <w:numId w:val="11"/>
-        </w:numPr>
-        <w:rPr>
-          <w:lang w:eastAsia="hu-HU"/>
-        </w:rPr>
-      </w:pPr>
-      <w:r>
-        <w:rPr>
-          <w:lang w:eastAsia="hu-HU"/>
-        </w:rPr>
-        <w:t>A nagy integrálási idő miatt lassabb lesz.</w:t>
-      </w:r>
-    </w:p>
-    <w:p>
-      <w:pPr>
-        <w:pStyle w:val="Listaszerbekezds"/>
-        <w:numPr>
-          <w:ilvl w:val="0"/>
-          <w:numId w:val="11"/>
-        </w:numPr>
-        <w:rPr>
-          <w:b/>
-          <w:lang w:eastAsia="hu-HU"/>
-        </w:rPr>
-      </w:pPr>
-      <w:r>
-        <w:rPr>
-          <w:lang w:eastAsia="hu-HU"/>
-        </w:rPr>
-        <w:t>P</w:t>
-      </w:r>
-      <w:r>
-        <w:rPr>
-          <w:b/>
-          <w:lang w:eastAsia="hu-HU"/>
-        </w:rPr>
-        <w:t>IPD szabályozóval</w:t>
-      </w:r>
-    </w:p>
-    <w:p>
-      <w:pPr>
-        <w:pStyle w:val="Listaszerbekezds"/>
-        <w:numPr>
-          <w:ilvl w:val="1"/>
-          <w:numId w:val="11"/>
-        </w:numPr>
-        <w:rPr>
-          <w:lang w:eastAsia="hu-HU"/>
-        </w:rPr>
-      </w:pPr>
-      <w:r>
-        <w:rPr>
-          <w:lang w:eastAsia="hu-HU"/>
-        </w:rPr>
-        <w:t>A legnagyobb időállandót nagyobb körfrekvenciára helyezzük át</w:t>
-      </w:r>
-    </w:p>
-    <w:p>
-      <w:pPr>
-        <w:pStyle w:val="Listaszerbekezds"/>
-        <w:numPr>
-          <w:ilvl w:val="1"/>
-          <w:numId w:val="11"/>
-        </w:numPr>
-        <w:rPr>
-          <w:lang w:eastAsia="hu-HU"/>
-        </w:rPr>
-      </w:pPr>
-      <w:r>
-        <w:rPr>
-          <w:lang w:eastAsia="hu-HU"/>
-        </w:rPr>
-        <w:t>Az integrálási időt ehhez képest kell legalább egy dekáddal nagyobbra venni.</w:t>
-      </w:r>
-    </w:p>
-    <w:p>
-      <w:pPr>
-        <w:pStyle w:val="Listaszerbekezds"/>
-        <w:numPr>
-          <w:ilvl w:val="1"/>
-          <w:numId w:val="11"/>
-        </w:numPr>
-        <w:rPr>
-          <w:lang w:eastAsia="hu-HU"/>
-        </w:rPr>
-      </w:pPr>
-      <w:r>
-        <w:rPr>
-          <w:lang w:eastAsia="hu-HU"/>
-        </w:rPr>
-        <w:t>PI-hez képest a szük</w:t>
-      </w:r>
-      <w:r>
-        <w:rPr>
-          <w:lang w:eastAsia="hu-HU"/>
-        </w:rPr>
-        <w:t xml:space="preserve">séges integrálási idő kisebb </w:t>
-      </w:r>
-      <w:r>
-        <w:rPr>
-          <w:lang w:eastAsia="hu-HU"/>
-        </w:rPr>
-        <w:sym w:font="Wingdings" w:char="F0E0"/>
-      </w:r>
-      <w:r>
-        <w:rPr>
-          <w:lang w:eastAsia="hu-HU"/>
-        </w:rPr>
-        <w:t xml:space="preserve"> a szabályozás gyorsul, de nagyobb a túlvezérlés</w:t>
-      </w:r>
-    </w:p>
-    <w:p/>
+      <w:proofErr w:type="gramStart"/>
+      <w:r>
+        <w:t>Ti &gt;</w:t>
+      </w:r>
+      <w:proofErr w:type="gramEnd"/>
+      <w:r>
+        <w:t xml:space="preserve">&gt; </w:t>
+      </w:r>
+      <w:proofErr w:type="spellStart"/>
+      <w:r>
+        <w:t>Td</w:t>
+      </w:r>
+      <w:proofErr w:type="spellEnd"/>
+      <w:r>
+        <w:t xml:space="preserve"> esetén a két megoldás közel azonos</w:t>
+      </w:r>
+    </w:p>
     <w:sectPr>
       <w:pgSz w:w="11906" w:h="16838"/>
       <w:pgMar w:top="720" w:right="720" w:bottom="720" w:left="720" w:header="708" w:footer="708" w:gutter="0"/>
@@ -3245,6 +2698,7 @@
   <w:style w:type="character" w:default="1" w:styleId="Bekezdsalapbettpusa">
     <w:name w:val="Default Paragraph Font"/>
     <w:uiPriority w:val="1"/>
+    <w:semiHidden/>
     <w:unhideWhenUsed/>
   </w:style>
   <w:style w:type="table" w:default="1" w:styleId="Normltblzat">
@@ -3941,7 +3395,7 @@
 </file>
 
 <file path=customXml/itemProps1.xml><?xml version="1.0" encoding="utf-8"?>
-<ds:datastoreItem xmlns:ds="http://schemas.openxmlformats.org/officeDocument/2006/customXml" ds:itemID="{FA6D722D-AB01-438B-8D82-DFC7B57F7121}">
+<ds:datastoreItem xmlns:ds="http://schemas.openxmlformats.org/officeDocument/2006/customXml" ds:itemID="{947F73F5-B01D-4265-97D3-9010CC9A5BE4}">
   <ds:schemaRefs>
     <ds:schemaRef ds:uri="http://schemas.openxmlformats.org/officeDocument/2006/bibliography"/>
   </ds:schemaRefs>

</xml_diff>